<commit_message>
primeira alteração no arquivo de dados do usuário contendo um print
</commit_message>
<xml_diff>
--- a/atividade_introducao/dados_do_usuario.docx
+++ b/atividade_introducao/dados_do_usuario.docx
@@ -8,6 +8,15 @@
       </w:r>
     </w:p>
     <w:p>
+      <w:pPr>
+        <w:rPr>
+          <w:rFonts w:ascii="Arial" w:hAnsi="Arial" w:cs="Arial"/>
+          <w:color w:val="747474"/>
+          <w:sz w:val="18"/>
+          <w:szCs w:val="18"/>
+          <w:shd w:val="clear" w:color="auto" w:fill="FFFFFF"/>
+        </w:rPr>
+      </w:pPr>
       <w:r>
         <w:t xml:space="preserve">RA: </w:t>
       </w:r>
@@ -20,6 +29,56 @@
           <w:shd w:val="clear" w:color="auto" w:fill="FFFFFF"/>
         </w:rPr>
         <w:t>1460682123033</w:t>
+      </w:r>
+    </w:p>
+    <w:p>
+      <w:r>
+        <w:rPr>
+          <w:noProof/>
+          <w:lang w:eastAsia="pt-BR"/>
+        </w:rPr>
+        <w:drawing>
+          <wp:inline distT="0" distB="0" distL="0" distR="0" wp14:anchorId="64D4356E" wp14:editId="58F15742">
+            <wp:extent cx="5883215" cy="3855773"/>
+            <wp:effectExtent l="0" t="0" r="3810" b="0"/>
+            <wp:docPr id="1" name="Imagem 1"/>
+            <wp:cNvGraphicFramePr>
+              <a:graphicFrameLocks xmlns:a="http://schemas.openxmlformats.org/drawingml/2006/main" noChangeAspect="1"/>
+            </wp:cNvGraphicFramePr>
+            <a:graphic xmlns:a="http://schemas.openxmlformats.org/drawingml/2006/main">
+              <a:graphicData uri="http://schemas.openxmlformats.org/drawingml/2006/picture">
+                <pic:pic xmlns:pic="http://schemas.openxmlformats.org/drawingml/2006/picture">
+                  <pic:nvPicPr>
+                    <pic:cNvPr id="1" name=""/>
+                    <pic:cNvPicPr/>
+                  </pic:nvPicPr>
+                  <pic:blipFill rotWithShape="1">
+                    <a:blip r:embed="rId4"/>
+                    <a:srcRect l="14218"/>
+                    <a:stretch/>
+                  </pic:blipFill>
+                  <pic:spPr bwMode="auto">
+                    <a:xfrm>
+                      <a:off x="0" y="0"/>
+                      <a:ext cx="5897687" cy="3865258"/>
+                    </a:xfrm>
+                    <a:prstGeom prst="rect">
+                      <a:avLst/>
+                    </a:prstGeom>
+                    <a:ln>
+                      <a:noFill/>
+                    </a:ln>
+                    <a:extLst>
+                      <a:ext uri="{53640926-AAD7-44D8-BBD7-CCE9431645EC}">
+                        <a14:shadowObscured xmlns:a14="http://schemas.microsoft.com/office/drawing/2010/main"/>
+                      </a:ext>
+                    </a:extLst>
+                  </pic:spPr>
+                </pic:pic>
+              </a:graphicData>
+            </a:graphic>
+          </wp:inline>
+        </w:drawing>
       </w:r>
       <w:bookmarkStart w:id="0" w:name="_GoBack"/>
       <w:bookmarkEnd w:id="0"/>

</xml_diff>

<commit_message>
segunda alteração no arquivo de dados do usuário
</commit_message>
<xml_diff>
--- a/atividade_introducao/dados_do_usuario.docx
+++ b/atividade_introducao/dados_do_usuario.docx
@@ -73,6 +73,50 @@
                         <a14:shadowObscured xmlns:a14="http://schemas.microsoft.com/office/drawing/2010/main"/>
                       </a:ext>
                     </a:extLst>
+                  </pic:spPr>
+                </pic:pic>
+              </a:graphicData>
+            </a:graphic>
+          </wp:inline>
+        </w:drawing>
+      </w:r>
+    </w:p>
+    <w:p/>
+    <w:p>
+      <w:r>
+        <w:rPr>
+          <w:noProof/>
+          <w:lang w:eastAsia="pt-BR"/>
+        </w:rPr>
+        <w:drawing>
+          <wp:inline distT="0" distB="0" distL="0" distR="0" wp14:anchorId="21929226" wp14:editId="6F6534F8">
+            <wp:extent cx="5400040" cy="3035935"/>
+            <wp:effectExtent l="0" t="0" r="0" b="0"/>
+            <wp:docPr id="2" name="Imagem 2"/>
+            <wp:cNvGraphicFramePr>
+              <a:graphicFrameLocks xmlns:a="http://schemas.openxmlformats.org/drawingml/2006/main" noChangeAspect="1"/>
+            </wp:cNvGraphicFramePr>
+            <a:graphic xmlns:a="http://schemas.openxmlformats.org/drawingml/2006/main">
+              <a:graphicData uri="http://schemas.openxmlformats.org/drawingml/2006/picture">
+                <pic:pic xmlns:pic="http://schemas.openxmlformats.org/drawingml/2006/picture">
+                  <pic:nvPicPr>
+                    <pic:cNvPr id="1" name=""/>
+                    <pic:cNvPicPr/>
+                  </pic:nvPicPr>
+                  <pic:blipFill>
+                    <a:blip r:embed="rId5"/>
+                    <a:stretch>
+                      <a:fillRect/>
+                    </a:stretch>
+                  </pic:blipFill>
+                  <pic:spPr>
+                    <a:xfrm>
+                      <a:off x="0" y="0"/>
+                      <a:ext cx="5400040" cy="3035935"/>
+                    </a:xfrm>
+                    <a:prstGeom prst="rect">
+                      <a:avLst/>
+                    </a:prstGeom>
                   </pic:spPr>
                 </pic:pic>
               </a:graphicData>

</xml_diff>